<commit_message>
inserindo documentação mateus guilherme
</commit_message>
<xml_diff>
--- a/documentacao.docx
+++ b/documentacao.docx
@@ -4,32 +4,61 @@
   <w:body>
     <w:p>
       <w:r>
-        <w:t xml:space="preserve">Problema: as aplicações que informam o clima trazem uma série de </w:t>
-      </w:r>
-    </w:p>
-    <w:p>
-      <w:r>
-        <w:t>Informações que o usuário não irá utilizar ou que não conhece.</w:t>
-      </w:r>
-    </w:p>
-    <w:p>
-      <w:r>
-        <w:t>Objetivo: criar uma aplicação intuitiva e que traga informações do clima do dia atual</w:t>
-      </w:r>
-    </w:p>
-    <w:p>
-      <w:r>
-        <w:t>de forma simples.</w:t>
-      </w:r>
-    </w:p>
-    <w:p>
-      <w:r>
-        <w:t>Estrutura de desenvolvimento: Site e aplicativo.</w:t>
-      </w:r>
-    </w:p>
-    <w:p>
-      <w:r>
-        <w:t xml:space="preserve">Linguagens: </w:t>
+        <w:rPr>
+          <w:b/>
+        </w:rPr>
+        <w:t>Problema</w:t>
+      </w:r>
+      <w:r>
+        <w:t xml:space="preserve">: </w:t>
+      </w:r>
+      <w:r>
+        <w:t xml:space="preserve">Os sites atualmente o mercado não tem a facilidade de abrir a câmera do celular e </w:t>
+      </w:r>
+      <w:proofErr w:type="spellStart"/>
+      <w:r>
+        <w:t>escanear</w:t>
+      </w:r>
+      <w:proofErr w:type="spellEnd"/>
+      <w:r>
+        <w:t xml:space="preserve"> uma imagem de um binário para a conversão para decimal. </w:t>
+      </w:r>
+    </w:p>
+    <w:p>
+      <w:r>
+        <w:rPr>
+          <w:b/>
+        </w:rPr>
+        <w:t>Objetivo</w:t>
+      </w:r>
+      <w:r>
+        <w:t xml:space="preserve">: </w:t>
+      </w:r>
+      <w:r>
+        <w:t>Construir uma aplicação web que faça a conversão de um numero binário para um decimal e mostre ao usuário.</w:t>
+      </w:r>
+    </w:p>
+    <w:p/>
+    <w:p>
+      <w:r>
+        <w:rPr>
+          <w:b/>
+        </w:rPr>
+        <w:t>Estrutura de desenvolvimento:</w:t>
+      </w:r>
+      <w:r>
+        <w:t xml:space="preserve"> Site e aplicativo.</w:t>
+      </w:r>
+    </w:p>
+    <w:p>
+      <w:r>
+        <w:rPr>
+          <w:b/>
+        </w:rPr>
+        <w:t>Linguagens:</w:t>
+      </w:r>
+      <w:r>
+        <w:t xml:space="preserve"> </w:t>
       </w:r>
       <w:proofErr w:type="spellStart"/>
       <w:r>
@@ -42,7 +71,13 @@
     </w:p>
     <w:p>
       <w:r>
-        <w:t xml:space="preserve">Frameworks: </w:t>
+        <w:rPr>
+          <w:b/>
+        </w:rPr>
+        <w:t>Frameworks:</w:t>
+      </w:r>
+      <w:r>
+        <w:t xml:space="preserve"> </w:t>
       </w:r>
       <w:proofErr w:type="spellStart"/>
       <w:r>
@@ -71,7 +106,26 @@
     </w:p>
     <w:p>
       <w:r>
-        <w:t xml:space="preserve">Hospedagem: </w:t>
+        <w:t xml:space="preserve">Biblioteca: </w:t>
+      </w:r>
+      <w:proofErr w:type="spellStart"/>
+      <w:r>
+        <w:t>TesseractJS</w:t>
+      </w:r>
+      <w:proofErr w:type="spellEnd"/>
+      <w:r>
+        <w:t>.</w:t>
+      </w:r>
+    </w:p>
+    <w:p>
+      <w:r>
+        <w:rPr>
+          <w:b/>
+        </w:rPr>
+        <w:t>Hospedagem:</w:t>
+      </w:r>
+      <w:r>
+        <w:t xml:space="preserve"> </w:t>
       </w:r>
       <w:proofErr w:type="spellStart"/>
       <w:r>
@@ -84,15 +138,21 @@
     </w:p>
     <w:p>
       <w:r>
-        <w:t xml:space="preserve">Banco de dados: H2 (localmente) e </w:t>
-      </w:r>
-      <w:proofErr w:type="spellStart"/>
-      <w:r>
-        <w:t>SpringBoot</w:t>
-      </w:r>
-      <w:proofErr w:type="spellEnd"/>
-      <w:r>
-        <w:t xml:space="preserve"> (</w:t>
+        <w:rPr>
+          <w:b/>
+        </w:rPr>
+        <w:t>Banco de dados:</w:t>
+      </w:r>
+      <w:r>
+        <w:t xml:space="preserve"> H2 (localmente) e </w:t>
+      </w:r>
+      <w:proofErr w:type="spellStart"/>
+      <w:r>
+        <w:t>Postgres</w:t>
+      </w:r>
+      <w:proofErr w:type="spellEnd"/>
+      <w:r>
+        <w:t>(</w:t>
       </w:r>
       <w:proofErr w:type="spellStart"/>
       <w:r>
@@ -105,6 +165,9 @@
     </w:p>
     <w:p>
       <w:r>
+        <w:rPr>
+          <w:b/>
+        </w:rPr>
         <w:t>Entregas</w:t>
       </w:r>
       <w:r>
@@ -112,7 +175,15 @@
       </w:r>
       <w:r>
         <w:tab/>
-        <w:t>Site, documentação e apresentação: 14 – 16/06</w:t>
+        <w:t xml:space="preserve">Site, documentação e </w:t>
+      </w:r>
+      <w:bookmarkStart w:id="0" w:name="_GoBack"/>
+      <w:r>
+        <w:t>apresentação</w:t>
+      </w:r>
+      <w:bookmarkEnd w:id="0"/>
+      <w:r>
+        <w:t>: 14 – 16/06</w:t>
       </w:r>
     </w:p>
     <w:p>
@@ -122,54 +193,63 @@
       </w:r>
     </w:p>
     <w:p>
-      <w:r>
+      <w:pPr>
+        <w:rPr>
+          <w:b/>
+        </w:rPr>
+      </w:pPr>
+      <w:r>
+        <w:rPr>
+          <w:b/>
+        </w:rPr>
         <w:t xml:space="preserve">Equipe: </w:t>
       </w:r>
     </w:p>
     <w:p>
       <w:r>
-        <w:t xml:space="preserve">- Pamela (documentação e </w:t>
-      </w:r>
-      <w:proofErr w:type="spellStart"/>
-      <w:r>
-        <w:t>cards</w:t>
-      </w:r>
-      <w:proofErr w:type="spellEnd"/>
+        <w:t xml:space="preserve">- </w:t>
+      </w:r>
+      <w:r>
+        <w:t xml:space="preserve">Gabriel </w:t>
+      </w:r>
+      <w:r>
+        <w:t xml:space="preserve">(documentação </w:t>
+      </w:r>
+      <w:r>
+        <w:t>design</w:t>
+      </w:r>
       <w:r>
         <w:t>);</w:t>
       </w:r>
     </w:p>
     <w:p>
       <w:r>
-        <w:t>- Vitor (front-</w:t>
-      </w:r>
-      <w:proofErr w:type="spellStart"/>
-      <w:r>
-        <w:t>end</w:t>
+        <w:t xml:space="preserve">- </w:t>
+      </w:r>
+      <w:r>
+        <w:t>Matheus</w:t>
+      </w:r>
+      <w:r>
+        <w:t xml:space="preserve"> (</w:t>
+      </w:r>
+      <w:proofErr w:type="spellStart"/>
+      <w:r>
+        <w:t>back-end</w:t>
       </w:r>
       <w:proofErr w:type="spellEnd"/>
       <w:r>
         <w:t>);</w:t>
       </w:r>
-      <w:bookmarkStart w:id="0" w:name="_GoBack"/>
-      <w:bookmarkEnd w:id="0"/>
-    </w:p>
-    <w:p>
-      <w:r>
-        <w:t>- João (</w:t>
-      </w:r>
-      <w:proofErr w:type="spellStart"/>
-      <w:r>
-        <w:t>back-end</w:t>
-      </w:r>
-      <w:proofErr w:type="spellEnd"/>
-      <w:r>
-        <w:t>);</w:t>
-      </w:r>
-    </w:p>
-    <w:p>
-      <w:r>
-        <w:t>- Fabricio (</w:t>
+    </w:p>
+    <w:p>
+      <w:r>
+        <w:t xml:space="preserve">- </w:t>
+      </w:r>
+      <w:r>
+        <w:t>Guilherme</w:t>
+      </w:r>
+      <w:r>
+        <w:t xml:space="preserve"> (</w:t>
       </w:r>
       <w:proofErr w:type="spellStart"/>
       <w:r>

</xml_diff>